<commit_message>
Information for exam 2 S324
</commit_message>
<xml_diff>
--- a/week_6/editted_thursday_exam_2_stat-324.docx
+++ b/week_6/editted_thursday_exam_2_stat-324.docx
@@ -710,15 +710,7 @@
           <w:sz w:val="20"/>
           <w:szCs w:val="20"/>
         </w:rPr>
-        <w:t xml:space="preserve"> 15.</w:t>
-      </w:r>
-      <w:r>
-        <w:rPr>
-          <w:rStyle w:val="VerbatimChar"/>
-          <w:sz w:val="20"/>
-          <w:szCs w:val="20"/>
-        </w:rPr>
-        <w:t xml:space="preserve">140   Median :20.00   </w:t>
+        <w:t xml:space="preserve"> 15.140   Median :20.00   </w:t>
       </w:r>
       <w:r>
         <w:rPr>
@@ -2759,15 +2751,7 @@
           <w:sz w:val="20"/>
           <w:szCs w:val="20"/>
         </w:rPr>
-        <w:t>Catholic          0.12467    0.02889   4.315 9.50e-05</w:t>
-      </w:r>
-      <w:r>
-        <w:rPr>
-          <w:rStyle w:val="VerbatimChar"/>
-          <w:sz w:val="20"/>
-          <w:szCs w:val="20"/>
-        </w:rPr>
-        <w:t xml:space="preserve"> ***</w:t>
+        <w:t>Catholic          0.12467    0.02889   4.315 9.50e-05 ***</w:t>
       </w:r>
       <w:r>
         <w:rPr>
@@ -3163,13 +3147,23 @@
         </w:rPr>
         <w:br/>
       </w:r>
-      <w:r>
-        <w:rPr>
-          <w:rStyle w:val="NormalTok"/>
-          <w:sz w:val="20"/>
-          <w:szCs w:val="21"/>
-        </w:rPr>
-        <w:t xml:space="preserve">augmented_df </w:t>
+      <w:proofErr w:type="spellStart"/>
+      <w:r>
+        <w:rPr>
+          <w:rStyle w:val="NormalTok"/>
+          <w:sz w:val="20"/>
+          <w:szCs w:val="21"/>
+        </w:rPr>
+        <w:t>augmented_df</w:t>
+      </w:r>
+      <w:proofErr w:type="spellEnd"/>
+      <w:r>
+        <w:rPr>
+          <w:rStyle w:val="NormalTok"/>
+          <w:sz w:val="20"/>
+          <w:szCs w:val="21"/>
+        </w:rPr>
+        <w:t xml:space="preserve"> </w:t>
       </w:r>
       <w:r>
         <w:rPr>
@@ -3201,7 +3195,25 @@
           <w:sz w:val="20"/>
           <w:szCs w:val="21"/>
         </w:rPr>
-        <w:t xml:space="preserve">(best_model_swiss) </w:t>
+        <w:t>(</w:t>
+      </w:r>
+      <w:proofErr w:type="spellStart"/>
+      <w:r>
+        <w:rPr>
+          <w:rStyle w:val="NormalTok"/>
+          <w:sz w:val="20"/>
+          <w:szCs w:val="21"/>
+        </w:rPr>
+        <w:t>best_model_swiss</w:t>
+      </w:r>
+      <w:proofErr w:type="spellEnd"/>
+      <w:r>
+        <w:rPr>
+          <w:rStyle w:val="NormalTok"/>
+          <w:sz w:val="20"/>
+          <w:szCs w:val="21"/>
+        </w:rPr>
+        <w:t xml:space="preserve">) </w:t>
       </w:r>
       <w:r>
         <w:rPr>
@@ -3285,13 +3297,23 @@
         </w:rPr>
         <w:br/>
       </w:r>
-      <w:r>
-        <w:rPr>
-          <w:rStyle w:val="NormalTok"/>
-          <w:sz w:val="20"/>
-          <w:szCs w:val="21"/>
-        </w:rPr>
-        <w:t xml:space="preserve">augmented_df </w:t>
+      <w:proofErr w:type="spellStart"/>
+      <w:r>
+        <w:rPr>
+          <w:rStyle w:val="NormalTok"/>
+          <w:sz w:val="20"/>
+          <w:szCs w:val="21"/>
+        </w:rPr>
+        <w:t>augmented_df</w:t>
+      </w:r>
+      <w:proofErr w:type="spellEnd"/>
+      <w:r>
+        <w:rPr>
+          <w:rStyle w:val="NormalTok"/>
+          <w:sz w:val="20"/>
+          <w:szCs w:val="21"/>
+        </w:rPr>
+        <w:t xml:space="preserve"> </w:t>
       </w:r>
       <w:r>
         <w:rPr>

</xml_diff>